<commit_message>
add benchmarking specific section
</commit_message>
<xml_diff>
--- a/Week7_Methodology/BachmeierTIM7245-7.docx
+++ b/Week7_Methodology/BachmeierTIM7245-7.docx
@@ -116,8 +116,21 @@
       </w:r>
     </w:p>
     <w:p>
-      <w:pPr>
-        <w:pStyle w:val="Heading2"/>
+      <w:r>
+        <w:tab/>
+      </w:r>
+      <w:proofErr w:type="gramStart"/>
+      <w:r>
+        <w:t>Before starting any significant undertaking, there</w:t>
+      </w:r>
+      <w:proofErr w:type="gramEnd"/>
+      <w:r>
+        <w:t xml:space="preserve"> needs to be a formal project plan that scopes the intent. Additionally, the plan must define mechanisms to measure the success and impact of those efforts.  Without those prerequisites, it can be challenging or impossible to prove the resources efficiently produce the project’s results.</w:t>
+      </w:r>
+    </w:p>
+    <w:p>
+      <w:pPr>
+        <w:pStyle w:val="Heading1"/>
       </w:pPr>
       <w:r>
         <w:t>Proposed Research Methodology</w:t>
@@ -222,10 +235,26 @@
         <w:t xml:space="preserve">Second, a machine learning algorithm will classify and annotate the </w:t>
       </w:r>
       <w:r>
-        <w:t>Human Activity Recognition metadata</w:t>
-      </w:r>
-      <w:r>
-        <w:t xml:space="preserve">.  There are several potential implementations (e.g., Open Pose versus Toyota’s approach).  The performance and resource requirements between these strategies must exist.  Ideally, the model can run in an edge appliance versus uploading into a Public Cloud Service (PCS).  However, </w:t>
+        <w:t>Human Activity Recognition</w:t>
+      </w:r>
+      <w:r>
+        <w:t xml:space="preserve"> (HAR)</w:t>
+      </w:r>
+      <w:r>
+        <w:t xml:space="preserve"> metadata</w:t>
+      </w:r>
+      <w:r>
+        <w:t xml:space="preserve">.  There are several potential implementations (e.g., Open Pose </w:t>
+      </w:r>
+      <w:r>
+        <w:lastRenderedPageBreak/>
+        <w:t xml:space="preserve">versus </w:t>
+      </w:r>
+      <w:r>
+        <w:t>Das et al.</w:t>
+      </w:r>
+      <w:r>
+        <w:t xml:space="preserve">’s approach).  The performance and resource requirements between these strategies must exist.  Ideally, the model can run in an edge appliance versus uploading into a Public Cloud Service (PCS).  However, </w:t>
       </w:r>
       <w:proofErr w:type="gramStart"/>
       <w:r>
@@ -233,11 +262,7 @@
       </w:r>
       <w:proofErr w:type="gramEnd"/>
       <w:r>
-        <w:t xml:space="preserve"> concerns that the device has sufficient computing capabilities (e.g., parallel processing dozens of cameras).  If analysis occurs within the cloud, </w:t>
-      </w:r>
-      <w:r>
-        <w:lastRenderedPageBreak/>
-        <w:t xml:space="preserve">then it introduces security and privacy concerns.  The artificial intelligence algorithm would require additional complexity to address these risks (e.g., supporting CKKS HE encryption protocols).  </w:t>
+        <w:t xml:space="preserve"> concerns that the device has sufficient computing capabilities (e.g., parallel processing dozens of cameras).  If analysis occurs within the cloud, then it introduces security and privacy concerns. </w:t>
       </w:r>
     </w:p>
     <w:p>
@@ -253,7 +278,7 @@
       </w:r>
       <w:proofErr w:type="spellEnd"/>
       <w:r>
-        <w:t xml:space="preserve"> within a NoSQL time-series database (e.g., Influx).  This technology provides two essential capabilities, native support for tracking system performance across time and Schema-at-Read versus Schema-at-Write (SAR versus SAW) semantics.  Datastores that support SAR are more flexible and quickly adapt to future enhancements (e.g., extending data contracts).</w:t>
+        <w:t xml:space="preserve"> within a NoSQL time-series database (e.g., Influx).  </w:t>
       </w:r>
     </w:p>
     <w:p>
@@ -267,7 +292,19 @@
     <w:p>
       <w:r>
         <w:tab/>
-        <w:t xml:space="preserve">The core contribution to the body of knowledge is the case study using the proof-of-concept design.  Existing research reviews each component in a silo or distinctly different use cases (e.g., sports injuries).  Das et al. (2019) explain that those resources are not directly reusable, and implementations must use domain-specific labeled content.  This design requirement necessitates compositing a new solution from custom and open-source software.  </w:t>
+        <w:t xml:space="preserve">The core contribution to the body of knowledge is the case study using the proof-of-concept design.  Existing </w:t>
+      </w:r>
+      <w:r>
+        <w:t>publications</w:t>
+      </w:r>
+      <w:r>
+        <w:t xml:space="preserve"> review each component </w:t>
+      </w:r>
+      <w:r>
+        <w:t xml:space="preserve">within ECSOS under </w:t>
+      </w:r>
+      <w:r>
+        <w:t xml:space="preserve">distinctly different use cases (e.g., sports injuries).  Das et al. (2019) explain that those resources are not directly reusable, and implementations must use domain-specific labeled content.  This design requirement necessitates compositing a new solution from custom and open-source software.  </w:t>
       </w:r>
     </w:p>
     <w:p>
@@ -275,7 +312,7 @@
         <w:ind w:firstLine="720"/>
       </w:pPr>
       <w:r>
-        <w:t xml:space="preserve">Second, the research produces a purpose-built machine learning algorithm made available for elderly care action recognition. This deliverable also includes quantitative metrics that describe the algorithm’s resource utilization and F-measure accuracy.  Data scientists use F-measurements as a “way of </w:t>
+        <w:t xml:space="preserve">Second, the research produces a purpose-built machine learning algorithm for elderly care action recognition. This deliverable also includes quantitative metrics that describe the algorithm’s resource utilization and F-measure accuracy.  Data scientists use F-measurements as a “way of </w:t>
       </w:r>
       <w:r>
         <w:t xml:space="preserve">combining the precision and recall of the model, and </w:t>
@@ -316,18 +353,20 @@
         <w:t>.</w:t>
       </w:r>
       <w:r>
-        <w:t>”  Researchers can make trade-</w:t>
-      </w:r>
+        <w:t>”  Researchers can make trade-offs in their solution to optimize this value for their specific scenario.  For instance, a critical health management system might enforce higher penalties on false negatives than over positives.</w:t>
+      </w:r>
+    </w:p>
+    <w:p>
+      <w:pPr>
+        <w:pStyle w:val="Heading2"/>
+      </w:pPr>
+    </w:p>
+    <w:p>
+      <w:pPr>
+        <w:pStyle w:val="Heading2"/>
+      </w:pPr>
       <w:r>
         <w:lastRenderedPageBreak/>
-        <w:t>offs in their solution to optimize this value for their specific scenario.  For instance, a critical health management system might enforce higher penalties on false negatives than over positives.</w:t>
-      </w:r>
-    </w:p>
-    <w:p>
-      <w:pPr>
-        <w:pStyle w:val="Heading2"/>
-      </w:pPr>
-      <w:r>
         <w:t>System Architecture</w:t>
       </w:r>
     </w:p>
@@ -362,7 +401,7 @@
           <w:noProof/>
         </w:rPr>
         <w:drawing>
-          <wp:inline distT="0" distB="0" distL="0" distR="0" wp14:anchorId="7B018673" wp14:editId="710922B6">
+          <wp:inline distT="0" distB="0" distL="0" distR="0" wp14:anchorId="7B018673" wp14:editId="46593447">
             <wp:extent cx="3090042" cy="2053755"/>
             <wp:effectExtent l="0" t="0" r="0" b="3810"/>
             <wp:docPr id="1" name="Picture 1" descr="Diagram&#10;&#10;Description automatically generated"/>
@@ -385,7 +424,7 @@
                   <pic:spPr>
                     <a:xfrm>
                       <a:off x="0" y="0"/>
-                      <a:ext cx="3117978" cy="2072322"/>
+                      <a:ext cx="3090042" cy="2053755"/>
                     </a:xfrm>
                     <a:prstGeom prst="rect">
                       <a:avLst/>
@@ -414,18 +453,15 @@
         <w:ind w:firstLine="720"/>
       </w:pPr>
       <w:r>
-        <w:t xml:space="preserve">Aside from patients, there are three additional user roles: nurses and healthcare providers, family members, and administrators.  These users can use a mobile app or web portal to access the relevant data.  All operations from either UI (User Interface) require Authentication, Authorization, and Auditing (AAA).  When systems mandate AAA enforcement, it prevents negligence or malicious actions while increasing transparency.  It is also critical that the patient </w:t>
-      </w:r>
+        <w:t>Aside from patients, there are three additional user roles: nurses and healthcare providers, family members, and administrators.  These users can use a mobile app or web portal to access the relevant data.  All operations from either UI (User Interface) require Authentication, Authorization, and Auditing (AAA).  When systems mandate AAA enforcement, it prevents negligence or malicious actions while increasing transparency.  It is also critical that the patient maintains control of their privacy.  For example, they might want to share a weekly aggregate health report with family members, not verbose details.</w:t>
+      </w:r>
+    </w:p>
+    <w:p>
+      <w:pPr>
+        <w:pStyle w:val="Heading2"/>
+      </w:pPr>
       <w:r>
         <w:lastRenderedPageBreak/>
-        <w:t>maintains control of their privacy.  For example, they might want to share a weekly aggregate health report with family members, not verbose details.</w:t>
-      </w:r>
-    </w:p>
-    <w:p>
-      <w:pPr>
-        <w:pStyle w:val="Heading2"/>
-      </w:pPr>
-      <w:r>
         <w:t>System Reliability</w:t>
       </w:r>
     </w:p>
@@ -455,6 +491,14 @@
       <w:proofErr w:type="gramEnd"/>
       <w:r>
         <w:t xml:space="preserve">Wen et al., 2020).  These products can manage fail-over replicas and promptly restart crashed instances. </w:t>
+      </w:r>
+    </w:p>
+    <w:p>
+      <w:pPr>
+        <w:pStyle w:val="Heading1"/>
+      </w:pPr>
+      <w:r>
+        <w:t>Measurements and Evaluation</w:t>
       </w:r>
     </w:p>
     <w:p>
@@ -528,7 +572,7 @@
         <w:pStyle w:val="Heading2"/>
       </w:pPr>
       <w:r>
-        <w:t>System Validity</w:t>
+        <w:t>Evaluation Process</w:t>
       </w:r>
     </w:p>
     <w:p>
@@ -591,40 +635,376 @@
         <w:pStyle w:val="Heading2"/>
       </w:pPr>
       <w:r>
-        <w:t>Quotas and Limits</w:t>
+        <w:t>Benchmarking</w:t>
       </w:r>
     </w:p>
     <w:p>
       <w:r>
         <w:tab/>
-        <w:t xml:space="preserve">The appliance and other components have physical capacity constraints.  For example, the computing resources might support real-time analysis across sixteen camera sources.  If the </w:t>
+        <w:t>Numerous Human Activity Recognition (HAR) benchmarks exist with varying frame rates, actions, actors, backgrounds, resolutions, and domains</w:t>
+      </w:r>
+      <w:sdt>
+        <w:sdtPr>
+          <w:id w:val="1487820034"/>
+          <w:citation/>
+        </w:sdtPr>
+        <w:sdtContent>
+          <w:r>
+            <w:fldChar w:fldCharType="begin"/>
+          </w:r>
+          <w:r>
+            <w:instrText xml:space="preserve"> CITATION Sin18 \l 1033 </w:instrText>
+          </w:r>
+          <w:r>
+            <w:fldChar w:fldCharType="separate"/>
+          </w:r>
+          <w:r>
+            <w:rPr>
+              <w:noProof/>
+            </w:rPr>
+            <w:t xml:space="preserve"> (Singh &amp; Vishwakarma, 2018)</w:t>
+          </w:r>
+          <w:r>
+            <w:fldChar w:fldCharType="end"/>
+          </w:r>
+        </w:sdtContent>
+      </w:sdt>
+      <w:r>
+        <w:t xml:space="preserve">.  </w:t>
       </w:r>
       <w:r>
         <w:lastRenderedPageBreak/>
-        <w:t xml:space="preserve">household wants to provision thirty-two cameras, then they need to install a second appliance.  Systems that declare their quotas and limits can </w:t>
-      </w:r>
-      <w:r>
-        <w:t>ensure</w:t>
-      </w:r>
-      <w:r>
-        <w:t xml:space="preserve"> that the user’s configuration works and provide a positive user experience.  During the case study, the researchers will determine reasonable appliance support limits.  These limits must minimize the hardware costs proportional to the monitored environment’s total cost.</w:t>
-      </w:r>
-    </w:p>
-    <w:p>
-      <w:pPr>
-        <w:ind w:firstLine="720"/>
-      </w:pPr>
-      <w:r>
-        <w:t xml:space="preserve">After selecting limits, the engineering team must validate that the system </w:t>
-      </w:r>
-      <w:r>
-        <w:t>achieves</w:t>
-      </w:r>
-      <w:r>
-        <w:t xml:space="preserve"> Service Level Objectives (SLO).  Next, operations teams assess SLO attainment through a Quality of Service (QoS) model, which considers availability, reliability, response time, and throughput.  Finally, the service administrators require a mechanism to centralizing this telemetry into the ECSOS Cloud.  This capability enables the service team to uncover issues at remote patient homes. </w:t>
-      </w:r>
-    </w:p>
-    <w:p/>
+        <w:t>However, most benchmarks also focus on high-intensity outdoor sports footage</w:t>
+      </w:r>
+      <w:sdt>
+        <w:sdtPr>
+          <w:id w:val="1430551181"/>
+          <w:citation/>
+        </w:sdtPr>
+        <w:sdtContent>
+          <w:r>
+            <w:fldChar w:fldCharType="begin"/>
+          </w:r>
+          <w:r>
+            <w:instrText xml:space="preserve"> CITATION Das191 \l 1033 </w:instrText>
+          </w:r>
+          <w:r>
+            <w:fldChar w:fldCharType="separate"/>
+          </w:r>
+          <w:r>
+            <w:rPr>
+              <w:noProof/>
+            </w:rPr>
+            <w:t xml:space="preserve"> (Das, et al., 2019)</w:t>
+          </w:r>
+          <w:r>
+            <w:fldChar w:fldCharType="end"/>
+          </w:r>
+        </w:sdtContent>
+      </w:sdt>
+      <w:r>
+        <w:t xml:space="preserve">.  Since those behaviors are very different from low-intensity indoor movements, they are not directly usable.  Instead, several publications choose to define movement taxonomies and curated lists of expected behaviors.  Afterward, the project’s quality is proportional to its ability to cover those actions.  Additionally, </w:t>
+      </w:r>
+      <w:r>
+        <w:t>the solution should be extensible and support more actions over time (e.g., future versions).</w:t>
+      </w:r>
+    </w:p>
+    <w:p>
+      <w:r>
+        <w:br w:type="page"/>
+      </w:r>
+    </w:p>
+    <w:sdt>
+      <w:sdtPr>
+        <w:id w:val="1456290844"/>
+        <w:docPartObj>
+          <w:docPartGallery w:val="Bibliographies"/>
+          <w:docPartUnique/>
+        </w:docPartObj>
+      </w:sdtPr>
+      <w:sdtEndPr>
+        <w:rPr>
+          <w:b w:val="0"/>
+        </w:rPr>
+      </w:sdtEndPr>
+      <w:sdtContent>
+        <w:p>
+          <w:pPr>
+            <w:pStyle w:val="Heading1"/>
+            <w:rPr>
+              <w:b w:val="0"/>
+              <w:bCs/>
+            </w:rPr>
+          </w:pPr>
+          <w:r>
+            <w:rPr>
+              <w:b w:val="0"/>
+              <w:bCs/>
+            </w:rPr>
+            <w:t>References</w:t>
+          </w:r>
+        </w:p>
+        <w:sdt>
+          <w:sdtPr>
+            <w:id w:val="-573587230"/>
+            <w:bibliography/>
+          </w:sdtPr>
+          <w:sdtContent>
+            <w:p>
+              <w:pPr>
+                <w:pStyle w:val="Bibliography"/>
+                <w:ind w:left="720" w:hanging="720"/>
+                <w:rPr>
+                  <w:noProof/>
+                </w:rPr>
+              </w:pPr>
+              <w:r>
+                <w:fldChar w:fldCharType="begin"/>
+              </w:r>
+              <w:r>
+                <w:instrText xml:space="preserve"> BIBLIOGRAPHY </w:instrText>
+              </w:r>
+              <w:r>
+                <w:fldChar w:fldCharType="separate"/>
+              </w:r>
+              <w:r>
+                <w:rPr>
+                  <w:noProof/>
+                </w:rPr>
+                <w:t xml:space="preserve">Amazon. (2021). </w:t>
+              </w:r>
+              <w:r>
+                <w:rPr>
+                  <w:i/>
+                  <w:iCs/>
+                  <w:noProof/>
+                </w:rPr>
+                <w:t>Use Aamzon SageMaker Grouth Truth to Label Data</w:t>
+              </w:r>
+              <w:r>
+                <w:rPr>
+                  <w:noProof/>
+                </w:rPr>
+                <w:t>. Retrieved from Amazon: https://docs.aws.amazon.com/sagemaker/latest/dg/sms.html</w:t>
+              </w:r>
+            </w:p>
+            <w:p>
+              <w:pPr>
+                <w:pStyle w:val="Bibliography"/>
+                <w:ind w:left="720" w:hanging="720"/>
+                <w:rPr>
+                  <w:noProof/>
+                </w:rPr>
+              </w:pPr>
+              <w:r>
+                <w:rPr>
+                  <w:noProof/>
+                </w:rPr>
+                <w:t xml:space="preserve">Das, S., Dai, R., Koperski, M., Minciullo, L., Garattoni, L., Bremond, F., &amp; Francesca, G. (2019). Toyota Smarthome: Real-World Activities of Daily Living. </w:t>
+              </w:r>
+              <w:r>
+                <w:rPr>
+                  <w:i/>
+                  <w:iCs/>
+                  <w:noProof/>
+                </w:rPr>
+                <w:t>International Conference on Computer Vision</w:t>
+              </w:r>
+              <w:r>
+                <w:rPr>
+                  <w:noProof/>
+                </w:rPr>
+                <w:t xml:space="preserve"> (pp. 833-842). Seoul, Korea: IEEE. doi:10.1109/ICCV.2019.00092</w:t>
+              </w:r>
+            </w:p>
+            <w:p>
+              <w:pPr>
+                <w:pStyle w:val="Bibliography"/>
+                <w:ind w:left="720" w:hanging="720"/>
+                <w:rPr>
+                  <w:noProof/>
+                </w:rPr>
+              </w:pPr>
+              <w:r>
+                <w:rPr>
+                  <w:noProof/>
+                </w:rPr>
+                <w:t xml:space="preserve">García-Pérez, M. A. (2012). Statistical conclusion validity. </w:t>
+              </w:r>
+              <w:r>
+                <w:rPr>
+                  <w:i/>
+                  <w:iCs/>
+                  <w:noProof/>
+                </w:rPr>
+                <w:t>Frontiers in Psychology, 3</w:t>
+              </w:r>
+              <w:r>
+                <w:rPr>
+                  <w:noProof/>
+                </w:rPr>
+                <w:t>. doi:10.3389/fpsyg.2012.00325</w:t>
+              </w:r>
+            </w:p>
+            <w:p>
+              <w:pPr>
+                <w:pStyle w:val="Bibliography"/>
+                <w:ind w:left="720" w:hanging="720"/>
+                <w:rPr>
+                  <w:noProof/>
+                </w:rPr>
+              </w:pPr>
+              <w:r>
+                <w:rPr>
+                  <w:noProof/>
+                </w:rPr>
+                <w:t xml:space="preserve">Hevner, A., March, S., Park, J., &amp; Ram, S. (2004). Design science in information systems research. </w:t>
+              </w:r>
+              <w:r>
+                <w:rPr>
+                  <w:i/>
+                  <w:iCs/>
+                  <w:noProof/>
+                </w:rPr>
+                <w:t>MIS Quarterly, 28</w:t>
+              </w:r>
+              <w:r>
+                <w:rPr>
+                  <w:noProof/>
+                </w:rPr>
+                <w:t>(1), 75-105. doi:10.2307/25148625</w:t>
+              </w:r>
+            </w:p>
+            <w:p>
+              <w:pPr>
+                <w:pStyle w:val="Bibliography"/>
+                <w:ind w:left="720" w:hanging="720"/>
+                <w:rPr>
+                  <w:noProof/>
+                </w:rPr>
+              </w:pPr>
+              <w:r>
+                <w:rPr>
+                  <w:noProof/>
+                </w:rPr>
+                <w:t xml:space="preserve">Silvestrini, R. P., &amp; Sammito, G. (2012). Design of Experiments for Information Technology Systems. </w:t>
+              </w:r>
+              <w:r>
+                <w:rPr>
+                  <w:i/>
+                  <w:iCs/>
+                  <w:noProof/>
+                </w:rPr>
+                <w:t>Defense AT&amp;L, 41</w:t>
+              </w:r>
+              <w:r>
+                <w:rPr>
+                  <w:noProof/>
+                </w:rPr>
+                <w:t>(5), 30-35. Retrieved from https://search-ebscohost-com.proxy1.ncu.edu/login.aspx?direct=true&amp;db=bth&amp;AN=80409129&amp;site=eds-live</w:t>
+              </w:r>
+            </w:p>
+            <w:p>
+              <w:pPr>
+                <w:pStyle w:val="Bibliography"/>
+                <w:ind w:left="720" w:hanging="720"/>
+                <w:rPr>
+                  <w:noProof/>
+                </w:rPr>
+              </w:pPr>
+              <w:r>
+                <w:rPr>
+                  <w:noProof/>
+                </w:rPr>
+                <w:t xml:space="preserve">Singh, T., &amp; Vishwakarma, D. (2018). </w:t>
+              </w:r>
+              <w:r>
+                <w:rPr>
+                  <w:i/>
+                  <w:iCs/>
+                  <w:noProof/>
+                </w:rPr>
+                <w:t>Human Activity Recognition in Video Benchmarks: A Survey.</w:t>
+              </w:r>
+              <w:r>
+                <w:rPr>
+                  <w:noProof/>
+                </w:rPr>
+                <w:t xml:space="preserve"> Springer.</w:t>
+              </w:r>
+            </w:p>
+            <w:p>
+              <w:pPr>
+                <w:pStyle w:val="Bibliography"/>
+                <w:ind w:left="720" w:hanging="720"/>
+                <w:rPr>
+                  <w:noProof/>
+                </w:rPr>
+              </w:pPr>
+              <w:r>
+                <w:rPr>
+                  <w:noProof/>
+                </w:rPr>
+                <w:t xml:space="preserve">Wen, Z., Liang, Y., &amp; Li, G. (2020). Design and Implementation of High-availability PaaS Platform Based on Virtualization Platform. </w:t>
+              </w:r>
+              <w:r>
+                <w:rPr>
+                  <w:i/>
+                  <w:iCs/>
+                  <w:noProof/>
+                </w:rPr>
+                <w:t>Information Technology and Mechatronics Engineering Conference</w:t>
+              </w:r>
+              <w:r>
+                <w:rPr>
+                  <w:noProof/>
+                </w:rPr>
+                <w:t xml:space="preserve"> (pp. 1571-1575). Chongqing, China: IEEE. doi:10.1109/ITOEC49072.2020.9141564</w:t>
+              </w:r>
+            </w:p>
+            <w:p>
+              <w:pPr>
+                <w:pStyle w:val="Bibliography"/>
+                <w:ind w:left="720" w:hanging="720"/>
+                <w:rPr>
+                  <w:noProof/>
+                </w:rPr>
+              </w:pPr>
+              <w:r>
+                <w:rPr>
+                  <w:noProof/>
+                </w:rPr>
+                <w:t xml:space="preserve">Wood, T. (n.d.). </w:t>
+              </w:r>
+              <w:r>
+                <w:rPr>
+                  <w:i/>
+                  <w:iCs/>
+                  <w:noProof/>
+                </w:rPr>
+                <w:t>What is the F-score</w:t>
+              </w:r>
+              <w:r>
+                <w:rPr>
+                  <w:noProof/>
+                </w:rPr>
+                <w:t>? Retrieved from Deep AI: https://deepai.org/machine-learning-glossary-and-terms/f-score</w:t>
+              </w:r>
+            </w:p>
+            <w:p>
+              <w:r>
+                <w:rPr>
+                  <w:b/>
+                  <w:bCs/>
+                  <w:noProof/>
+                </w:rPr>
+                <w:fldChar w:fldCharType="end"/>
+              </w:r>
+            </w:p>
+          </w:sdtContent>
+        </w:sdt>
+      </w:sdtContent>
+    </w:sdt>
     <w:sectPr>
       <w:headerReference w:type="default" r:id="rId8"/>
       <w:pgSz w:w="12240" w:h="15840"/>
@@ -1382,6 +1762,14 @@
       <w:szCs w:val="18"/>
     </w:rPr>
   </w:style>
+  <w:style w:type="paragraph" w:styleId="Bibliography">
+    <w:name w:val="Bibliography"/>
+    <w:basedOn w:val="Normal"/>
+    <w:next w:val="Normal"/>
+    <w:uiPriority w:val="37"/>
+    <w:unhideWhenUsed/>
+    <w:rsid w:val="00715840"/>
+  </w:style>
 </w:styles>
 </file>
 
@@ -1743,7 +2131,7 @@
     <b:Volume>28</b:Volume>
     <b:Issue>1</b:Issue>
     <b:DOI>10.2307/25148625</b:DOI>
-    <b:RefOrder>2</b:RefOrder>
+    <b:RefOrder>7</b:RefOrder>
   </b:Source>
   <b:Source>
     <b:Tag>Woond</b:Tag>
@@ -1763,7 +2151,7 @@
     </b:Author>
     <b:InternetSiteTitle>Deep AI</b:InternetSiteTitle>
     <b:URL>https://deepai.org/machine-learning-glossary-and-terms/f-score</b:URL>
-    <b:RefOrder>7</b:RefOrder>
+    <b:RefOrder>2</b:RefOrder>
   </b:Source>
   <b:Source>
     <b:Tag>Ama211</b:Tag>
@@ -1778,7 +2166,7 @@
     </b:Author>
     <b:InternetSiteTitle>Amazon</b:InternetSiteTitle>
     <b:URL>https://docs.aws.amazon.com/sagemaker/latest/dg/sms.html</b:URL>
-    <b:RefOrder>8</b:RefOrder>
+    <b:RefOrder>3</b:RefOrder>
   </b:Source>
   <b:Source>
     <b:Tag>Gar12</b:Tag>
@@ -1800,13 +2188,114 @@
     <b:Year>2012</b:Year>
     <b:Volume>3</b:Volume>
     <b:DOI>10.3389/fpsyg.2012.00325</b:DOI>
-    <b:RefOrder>9</b:RefOrder>
+    <b:RefOrder>4</b:RefOrder>
+  </b:Source>
+  <b:Source>
+    <b:Tag>Sin18</b:Tag>
+    <b:SourceType>Book</b:SourceType>
+    <b:Guid>{ADF83607-DADA-4FC6-B307-842C9519E38F}</b:Guid>
+    <b:Title>Human Activity Recognition in Video Benchmarks: A Survey</b:Title>
+    <b:Year>2018</b:Year>
+    <b:Publisher>Springer</b:Publisher>
+    <b:Author>
+      <b:Author>
+        <b:NameList>
+          <b:Person>
+            <b:Last>Singh</b:Last>
+            <b:First>T</b:First>
+          </b:Person>
+          <b:Person>
+            <b:Last>Vishwakarma</b:Last>
+            <b:First>D</b:First>
+          </b:Person>
+        </b:NameList>
+      </b:Author>
+    </b:Author>
+    <b:RefOrder>5</b:RefOrder>
+  </b:Source>
+  <b:Source>
+    <b:Tag>Das191</b:Tag>
+    <b:SourceType>ConferenceProceedings</b:SourceType>
+    <b:Guid>{1D9C23ED-1136-4909-AAB9-3F7B220D4E02}</b:Guid>
+    <b:Title>Toyota Smarthome: Real-World Activities of Daily Living</b:Title>
+    <b:Year>2019</b:Year>
+    <b:Author>
+      <b:Author>
+        <b:NameList>
+          <b:Person>
+            <b:Last>Das</b:Last>
+            <b:First>S</b:First>
+          </b:Person>
+          <b:Person>
+            <b:Last>Dai</b:Last>
+            <b:First>R</b:First>
+          </b:Person>
+          <b:Person>
+            <b:Last>Koperski</b:Last>
+            <b:First>M</b:First>
+          </b:Person>
+          <b:Person>
+            <b:Last>Minciullo</b:Last>
+            <b:First>L</b:First>
+          </b:Person>
+          <b:Person>
+            <b:Last>Garattoni</b:Last>
+            <b:First>L</b:First>
+          </b:Person>
+          <b:Person>
+            <b:Last>Bremond</b:Last>
+            <b:First>F</b:First>
+          </b:Person>
+          <b:Person>
+            <b:Last>Francesca</b:Last>
+            <b:First>G</b:First>
+          </b:Person>
+        </b:NameList>
+      </b:Author>
+    </b:Author>
+    <b:Pages>833-842</b:Pages>
+    <b:ConferenceName>International Conference on Computer Vision</b:ConferenceName>
+    <b:City>Seoul, Korea</b:City>
+    <b:Publisher>IEEE</b:Publisher>
+    <b:DOI>10.1109/ICCV.2019.00092</b:DOI>
+    <b:RefOrder>6</b:RefOrder>
+  </b:Source>
+  <b:Source>
+    <b:Tag>Wen20</b:Tag>
+    <b:SourceType>ConferenceProceedings</b:SourceType>
+    <b:Guid>{EFDA81B4-66DF-43AC-85C1-458E4E8738E1}</b:Guid>
+    <b:Title>Design and Implementation of High-availability PaaS Platform Based on Virtualization Platform</b:Title>
+    <b:Year>2020</b:Year>
+    <b:Pages>1571-1575</b:Pages>
+    <b:ConferenceName>Information Technology and Mechatronics Engineering Conference</b:ConferenceName>
+    <b:City>Chongqing, China</b:City>
+    <b:Publisher>IEEE</b:Publisher>
+    <b:Author>
+      <b:Author>
+        <b:NameList>
+          <b:Person>
+            <b:Last>Wen</b:Last>
+            <b:First>Z</b:First>
+          </b:Person>
+          <b:Person>
+            <b:Last>Liang</b:Last>
+            <b:First>Y</b:First>
+          </b:Person>
+          <b:Person>
+            <b:Last>Li</b:Last>
+            <b:First>G</b:First>
+          </b:Person>
+        </b:NameList>
+      </b:Author>
+    </b:Author>
+    <b:DOI>10.1109/ITOEC49072.2020.9141564</b:DOI>
+    <b:RefOrder>8</b:RefOrder>
   </b:Source>
 </b:Sources>
 </file>
 
 <file path=customXml/itemProps1.xml><?xml version="1.0" encoding="utf-8"?>
-<ds:datastoreItem xmlns:ds="http://schemas.openxmlformats.org/officeDocument/2006/customXml" ds:itemID="{4BF6719E-5E84-4383-9AC2-3DD604025A5C}">
+<ds:datastoreItem xmlns:ds="http://schemas.openxmlformats.org/officeDocument/2006/customXml" ds:itemID="{7A9E518D-46BF-4C91-818A-66FC73BD421B}">
   <ds:schemaRefs>
     <ds:schemaRef ds:uri="http://schemas.openxmlformats.org/officeDocument/2006/bibliography"/>
   </ds:schemaRefs>

</xml_diff>